<commit_message>
New translations af crisistext video scripts (political).docx (Dari)
</commit_message>
<xml_diff>
--- a/translations/parent_text_crisis_afghanistan/fa/fa_Af CrisisText Video Scripts (Political).docx
+++ b/translations/parent_text_crisis_afghanistan/fa/fa_Af CrisisText Video Scripts (Political).docx
@@ -276,23 +276,23 @@
               <w:rPr>
                 <w:rtl/>
               </w:rPr>
-              <w:t xml:space="preserve">Today’s lesson is about keeping children safe. </w:t>
-            </w:r>
-          </w:p>
-          <w:p>
-            <w:pPr>
-              <w:bidi/>
-            </w:pPr>
-          </w:p>
-          <w:p>
-            <w:pPr>
-              <w:bidi/>
-            </w:pPr>
-            <w:r>
-              <w:rPr>
-                <w:rtl/>
-              </w:rPr>
-              <w:t xml:space="preserve">Here are 3 tips on how to keep your children safe in an unsafe situation:</w:t>
+              <w:t xml:space="preserve">درس امروز درباره ایمن نگاه داشتن اطفال است. </w:t>
+            </w:r>
+          </w:p>
+          <w:p>
+            <w:pPr>
+              <w:bidi/>
+            </w:pPr>
+          </w:p>
+          <w:p>
+            <w:pPr>
+              <w:bidi/>
+            </w:pPr>
+            <w:r>
+              <w:rPr>
+                <w:rtl/>
+              </w:rPr>
+              <w:t xml:space="preserve">در اینجا 3 توصیه برای اینکه چگونه از اطفال تان در شرایط نا امن محافظت کنید آورده شده است:</w:t>
             </w:r>
           </w:p>
         </w:tc>
@@ -319,7 +319,7 @@
               <w:rPr>
                 <w:rtl/>
               </w:rPr>
-              <w:t xml:space="preserve">Keeping Children Safe </w:t>
+              <w:t xml:space="preserve">محافظت نمودن از اطفال </w:t>
             </w:r>
           </w:p>
         </w:tc>
@@ -353,7 +353,7 @@
               <w:rPr>
                 <w:rtl/>
               </w:rPr>
-              <w:t xml:space="preserve">The first tip is to talk.</w:t>
+              <w:t xml:space="preserve">اولین توصیه صحبت کردن است.</w:t>
             </w:r>
           </w:p>
           <w:p>
@@ -379,7 +379,7 @@
               <w:rPr>
                 <w:rtl/>
               </w:rPr>
-              <w:t xml:space="preserve">Talk to children about what is happening in a way that they can understand.</w:t>
+              <w:t xml:space="preserve">با اطفال در مورد اینکه چی اتفاق افتاده است به زبان کودکانه صحبت کنید.</w:t>
             </w:r>
           </w:p>
           <w:p>
@@ -404,30 +404,30 @@
               <w:rPr>
                 <w:rtl/>
               </w:rPr>
-              <w:t xml:space="preserve">Talk to them about things that are not safe.</w:t>
-            </w:r>
-          </w:p>
-        </w:tc>
-        <w:tc>
-          <w:tcPr>
-            <w:shd w:fill="auto" w:val="clear"/>
-            <w:tcMar>
-              <w:top w:w="100.0" w:type="dxa"/>
-              <w:left w:w="100.0" w:type="dxa"/>
-              <w:bottom w:w="100.0" w:type="dxa"/>
-              <w:right w:w="100.0" w:type="dxa"/>
-            </w:tcMar>
-          </w:tcPr>
-          <w:p>
-            <w:pPr>
-              <w:widowControl w:val="0"/>
-              <w:bidi/>
-            </w:pPr>
-            <w:r>
-              <w:rPr>
-                <w:rtl/>
-              </w:rPr>
-              <w:t>Talk</w:t>
+              <w:t xml:space="preserve">با آنها در مورد چیز های که خطرناک هستند صحبت کنید.</w:t>
+            </w:r>
+          </w:p>
+        </w:tc>
+        <w:tc>
+          <w:tcPr>
+            <w:shd w:fill="auto" w:val="clear"/>
+            <w:tcMar>
+              <w:top w:w="100.0" w:type="dxa"/>
+              <w:left w:w="100.0" w:type="dxa"/>
+              <w:bottom w:w="100.0" w:type="dxa"/>
+              <w:right w:w="100.0" w:type="dxa"/>
+            </w:tcMar>
+          </w:tcPr>
+          <w:p>
+            <w:pPr>
+              <w:widowControl w:val="0"/>
+              <w:bidi/>
+            </w:pPr>
+            <w:r>
+              <w:rPr>
+                <w:rtl/>
+              </w:rPr>
+              <w:t xml:space="preserve">صحبت کنید</w:t>
             </w:r>
           </w:p>
           <w:p>
@@ -461,78 +461,78 @@
               <w:rPr>
                 <w:rtl/>
               </w:rPr>
-              <w:t xml:space="preserve">The second tip is to plan.</w:t>
-            </w:r>
-          </w:p>
-          <w:p>
-            <w:pPr>
-              <w:bidi/>
-            </w:pPr>
-          </w:p>
-          <w:p>
-            <w:pPr>
-              <w:bidi/>
-            </w:pPr>
-            <w:r>
-              <w:rPr>
-                <w:rtl/>
-              </w:rPr>
-              <w:t xml:space="preserve">Identify a meeting point and make a plan in case you get separated.</w:t>
-            </w:r>
-          </w:p>
-          <w:p>
-            <w:pPr>
-              <w:bidi/>
-            </w:pPr>
-          </w:p>
-          <w:p>
-            <w:pPr>
-              <w:bidi/>
-            </w:pPr>
-            <w:r>
-              <w:rPr>
-                <w:rtl/>
-              </w:rPr>
-              <w:t xml:space="preserve">Keep children with you or with someone you trust all the time.</w:t>
-            </w:r>
-          </w:p>
-          <w:p>
-            <w:pPr>
-              <w:bidi/>
-            </w:pPr>
-          </w:p>
-          <w:p>
-            <w:pPr>
-              <w:bidi/>
-            </w:pPr>
-            <w:r>
-              <w:rPr>
-                <w:rtl/>
-              </w:rPr>
-              <w:t xml:space="preserve">Planning with children helps them feel safer too.</w:t>
-            </w:r>
-          </w:p>
-        </w:tc>
-        <w:tc>
-          <w:tcPr>
-            <w:shd w:fill="auto" w:val="clear"/>
-            <w:tcMar>
-              <w:top w:w="100.0" w:type="dxa"/>
-              <w:left w:w="100.0" w:type="dxa"/>
-              <w:bottom w:w="100.0" w:type="dxa"/>
-              <w:right w:w="100.0" w:type="dxa"/>
-            </w:tcMar>
-          </w:tcPr>
-          <w:p>
-            <w:pPr>
-              <w:widowControl w:val="0"/>
-              <w:bidi/>
-            </w:pPr>
-            <w:r>
-              <w:rPr>
-                <w:rtl/>
-              </w:rPr>
-              <w:t xml:space="preserve">Plan  </w:t>
+              <w:t xml:space="preserve">توصیه دوم اینست که برنامه ریزی نمایید.</w:t>
+            </w:r>
+          </w:p>
+          <w:p>
+            <w:pPr>
+              <w:bidi/>
+            </w:pPr>
+          </w:p>
+          <w:p>
+            <w:pPr>
+              <w:bidi/>
+            </w:pPr>
+            <w:r>
+              <w:rPr>
+                <w:rtl/>
+              </w:rPr>
+              <w:t xml:space="preserve">در صورت جدا شدن از هم، یک نکته برای دیدار مشخص کنید و برنامه داشته باشید.</w:t>
+            </w:r>
+          </w:p>
+          <w:p>
+            <w:pPr>
+              <w:bidi/>
+            </w:pPr>
+          </w:p>
+          <w:p>
+            <w:pPr>
+              <w:bidi/>
+            </w:pPr>
+            <w:r>
+              <w:rPr>
+                <w:rtl/>
+              </w:rPr>
+              <w:t xml:space="preserve">اطفال را همیشه نزد خود و یا شخصی مورد اعتماد نگه دارید.</w:t>
+            </w:r>
+          </w:p>
+          <w:p>
+            <w:pPr>
+              <w:bidi/>
+            </w:pPr>
+          </w:p>
+          <w:p>
+            <w:pPr>
+              <w:bidi/>
+            </w:pPr>
+            <w:r>
+              <w:rPr>
+                <w:rtl/>
+              </w:rPr>
+              <w:t xml:space="preserve">برنامه ریزی با اطفال حس امنیت بیشتری برای شان میدهد.</w:t>
+            </w:r>
+          </w:p>
+        </w:tc>
+        <w:tc>
+          <w:tcPr>
+            <w:shd w:fill="auto" w:val="clear"/>
+            <w:tcMar>
+              <w:top w:w="100.0" w:type="dxa"/>
+              <w:left w:w="100.0" w:type="dxa"/>
+              <w:bottom w:w="100.0" w:type="dxa"/>
+              <w:right w:w="100.0" w:type="dxa"/>
+            </w:tcMar>
+          </w:tcPr>
+          <w:p>
+            <w:pPr>
+              <w:widowControl w:val="0"/>
+              <w:bidi/>
+            </w:pPr>
+            <w:r>
+              <w:rPr>
+                <w:rtl/>
+              </w:rPr>
+              <w:t xml:space="preserve">برنامه ریزی کنید  </w:t>
             </w:r>
           </w:p>
         </w:tc>
@@ -561,7 +561,7 @@
               <w:rPr>
                 <w:rtl/>
               </w:rPr>
-              <w:t xml:space="preserve">The third tip is to assure.</w:t>
+              <w:t xml:space="preserve">توصیه سوم اطمینان بخشیدن است.</w:t>
             </w:r>
           </w:p>
           <w:p>
@@ -578,39 +578,39 @@
               <w:rPr>
                 <w:rtl/>
               </w:rPr>
-              <w:t xml:space="preserve">Assure your children that you will do everything to keep them safe.</w:t>
-            </w:r>
-          </w:p>
-          <w:p>
-            <w:pPr>
-              <w:bidi/>
-            </w:pPr>
-          </w:p>
-          <w:p>
-            <w:pPr>
-              <w:bidi/>
-            </w:pPr>
-            <w:r>
-              <w:rPr>
-                <w:rtl/>
-              </w:rPr>
-              <w:t xml:space="preserve">Encourage them to share anything that worries them with you.</w:t>
-            </w:r>
-          </w:p>
-          <w:p>
-            <w:pPr>
-              <w:bidi/>
-            </w:pPr>
-          </w:p>
-          <w:p>
-            <w:pPr>
-              <w:bidi/>
-            </w:pPr>
-            <w:r>
-              <w:rPr>
-                <w:rtl/>
-              </w:rPr>
-              <w:t xml:space="preserve">Be proud of your efforts and try to take care of yourself too. </w:t>
+              <w:t xml:space="preserve">به اطفال اطمینان دهید که هر کاری برای محافظت شان انجام خواهی داد.</w:t>
+            </w:r>
+          </w:p>
+          <w:p>
+            <w:pPr>
+              <w:bidi/>
+            </w:pPr>
+          </w:p>
+          <w:p>
+            <w:pPr>
+              <w:bidi/>
+            </w:pPr>
+            <w:r>
+              <w:rPr>
+                <w:rtl/>
+              </w:rPr>
+              <w:t xml:space="preserve">اطفال تان را تشویق کنید تا هر چیزیکه نگران شان میکند را شریک سازند.</w:t>
+            </w:r>
+          </w:p>
+          <w:p>
+            <w:pPr>
+              <w:bidi/>
+            </w:pPr>
+          </w:p>
+          <w:p>
+            <w:pPr>
+              <w:bidi/>
+            </w:pPr>
+            <w:r>
+              <w:rPr>
+                <w:rtl/>
+              </w:rPr>
+              <w:t xml:space="preserve">به تلاش های خود افتخار کنید و کوشش نمایید مراقب خود هم باشید. </w:t>
             </w:r>
           </w:p>
         </w:tc>
@@ -633,7 +633,7 @@
               <w:rPr>
                 <w:rtl/>
               </w:rPr>
-              <w:t>Assure</w:t>
+              <w:t xml:space="preserve">اطمینان دهید</w:t>
             </w:r>
           </w:p>
           <w:p>
@@ -741,48 +741,48 @@
               <w:rPr>
                 <w:rtl/>
               </w:rPr>
-              <w:t xml:space="preserve">Today’s lesson is about protecting your children from traffickers.</w:t>
-            </w:r>
-          </w:p>
-          <w:p>
-            <w:pPr>
-              <w:spacing w:line="240" w:lineRule="auto"/>
-              <w:bidi/>
-            </w:pPr>
-          </w:p>
-          <w:p>
-            <w:pPr>
-              <w:spacing w:line="240" w:lineRule="auto"/>
-              <w:bidi/>
-            </w:pPr>
-            <w:r>
-              <w:rPr>
-                <w:rtl/>
-              </w:rPr>
-              <w:t xml:space="preserve">Here are 5 tips to help protect your children from traffickers:</w:t>
-            </w:r>
-          </w:p>
-        </w:tc>
-        <w:tc>
-          <w:tcPr>
-            <w:shd w:fill="auto" w:val="clear"/>
-            <w:tcMar>
-              <w:top w:w="100.0" w:type="dxa"/>
-              <w:left w:w="100.0" w:type="dxa"/>
-              <w:bottom w:w="100.0" w:type="dxa"/>
-              <w:right w:w="100.0" w:type="dxa"/>
-            </w:tcMar>
-          </w:tcPr>
-          <w:p>
-            <w:pPr>
-              <w:spacing w:line="240" w:lineRule="auto"/>
-              <w:bidi/>
-            </w:pPr>
-            <w:r>
-              <w:rPr>
-                <w:rtl/>
-              </w:rPr>
-              <w:t xml:space="preserve">Protect Your Children from Traffickers</w:t>
+              <w:t xml:space="preserve">درس امروز درباره محافظت کردن اطفال تان از قاچاقچیان انسان است.</w:t>
+            </w:r>
+          </w:p>
+          <w:p>
+            <w:pPr>
+              <w:spacing w:line="240" w:lineRule="auto"/>
+              <w:bidi/>
+            </w:pPr>
+          </w:p>
+          <w:p>
+            <w:pPr>
+              <w:spacing w:line="240" w:lineRule="auto"/>
+              <w:bidi/>
+            </w:pPr>
+            <w:r>
+              <w:rPr>
+                <w:rtl/>
+              </w:rPr>
+              <w:t xml:space="preserve">در اینجا 5 توصیه برای کمک به محافظت اطفال شما در برابر قاچاقچیان آورده شده است:</w:t>
+            </w:r>
+          </w:p>
+        </w:tc>
+        <w:tc>
+          <w:tcPr>
+            <w:shd w:fill="auto" w:val="clear"/>
+            <w:tcMar>
+              <w:top w:w="100.0" w:type="dxa"/>
+              <w:left w:w="100.0" w:type="dxa"/>
+              <w:bottom w:w="100.0" w:type="dxa"/>
+              <w:right w:w="100.0" w:type="dxa"/>
+            </w:tcMar>
+          </w:tcPr>
+          <w:p>
+            <w:pPr>
+              <w:spacing w:line="240" w:lineRule="auto"/>
+              <w:bidi/>
+            </w:pPr>
+            <w:r>
+              <w:rPr>
+                <w:rtl/>
+              </w:rPr>
+              <w:t xml:space="preserve">از اطفال تان در برابر قاچاقچیان محافظت کنید</w:t>
             </w:r>
           </w:p>
         </w:tc>
@@ -811,77 +811,77 @@
               <w:rPr>
                 <w:rtl/>
               </w:rPr>
-              <w:t xml:space="preserve">The first tip is to teach your child what human trafficking is and who traffickers can be.</w:t>
-            </w:r>
-          </w:p>
-          <w:p>
-            <w:pPr>
-              <w:spacing w:line="240" w:lineRule="auto"/>
-              <w:bidi/>
-            </w:pPr>
-          </w:p>
-          <w:p>
-            <w:pPr>
-              <w:spacing w:line="240" w:lineRule="auto"/>
-              <w:bidi/>
-            </w:pPr>
-            <w:r>
-              <w:rPr>
-                <w:rtl/>
-              </w:rPr>
-              <w:t xml:space="preserve">Traffickers are people who lie or pretend to be friendly to trick children into going with them or doing things they don’t want to do. </w:t>
-            </w:r>
-          </w:p>
-          <w:p>
-            <w:pPr>
-              <w:spacing w:line="240" w:lineRule="auto"/>
-              <w:bidi/>
-            </w:pPr>
-          </w:p>
-          <w:p>
-            <w:pPr>
-              <w:spacing w:line="240" w:lineRule="auto"/>
-              <w:bidi/>
-            </w:pPr>
-          </w:p>
-          <w:p>
-            <w:pPr>
-              <w:spacing w:line="240" w:lineRule="auto"/>
-              <w:bidi/>
-            </w:pPr>
-          </w:p>
-          <w:p>
-            <w:pPr>
-              <w:spacing w:line="240" w:lineRule="auto"/>
-              <w:bidi/>
-            </w:pPr>
-          </w:p>
-          <w:p>
-            <w:pPr>
-              <w:spacing w:line="240" w:lineRule="auto"/>
-              <w:bidi/>
-            </w:pPr>
-          </w:p>
-        </w:tc>
-        <w:tc>
-          <w:tcPr>
-            <w:shd w:fill="auto" w:val="clear"/>
-            <w:tcMar>
-              <w:top w:w="100.0" w:type="dxa"/>
-              <w:left w:w="100.0" w:type="dxa"/>
-              <w:bottom w:w="100.0" w:type="dxa"/>
-              <w:right w:w="100.0" w:type="dxa"/>
-            </w:tcMar>
-          </w:tcPr>
-          <w:p>
-            <w:pPr>
-              <w:bidi/>
-            </w:pPr>
-            <w:r>
-              <w:rPr>
-                <w:rtl/>
-              </w:rPr>
-              <w:t xml:space="preserve">Teach your child </w:t>
+              <w:t xml:space="preserve">اولین توصیه اینست که به کودک خود آموزش دهید که قاچاق انسان چیست و قاچاقچیان چه کسانی می‌توانند باشند.</w:t>
+            </w:r>
+          </w:p>
+          <w:p>
+            <w:pPr>
+              <w:spacing w:line="240" w:lineRule="auto"/>
+              <w:bidi/>
+            </w:pPr>
+          </w:p>
+          <w:p>
+            <w:pPr>
+              <w:spacing w:line="240" w:lineRule="auto"/>
+              <w:bidi/>
+            </w:pPr>
+            <w:r>
+              <w:rPr>
+                <w:rtl/>
+              </w:rPr>
+              <w:t xml:space="preserve">قاچاقچیان افرادی هستند که برای فریب اطفال دروغ می‌گویند یا وانمود می‌کنند دوستانه هستند تا آن‌ها را وادار به رفتن با خود یا انجام کارهایی کنند که نمی‌خواهند انجام دهند. </w:t>
+            </w:r>
+          </w:p>
+          <w:p>
+            <w:pPr>
+              <w:spacing w:line="240" w:lineRule="auto"/>
+              <w:bidi/>
+            </w:pPr>
+          </w:p>
+          <w:p>
+            <w:pPr>
+              <w:spacing w:line="240" w:lineRule="auto"/>
+              <w:bidi/>
+            </w:pPr>
+          </w:p>
+          <w:p>
+            <w:pPr>
+              <w:spacing w:line="240" w:lineRule="auto"/>
+              <w:bidi/>
+            </w:pPr>
+          </w:p>
+          <w:p>
+            <w:pPr>
+              <w:spacing w:line="240" w:lineRule="auto"/>
+              <w:bidi/>
+            </w:pPr>
+          </w:p>
+          <w:p>
+            <w:pPr>
+              <w:spacing w:line="240" w:lineRule="auto"/>
+              <w:bidi/>
+            </w:pPr>
+          </w:p>
+        </w:tc>
+        <w:tc>
+          <w:tcPr>
+            <w:shd w:fill="auto" w:val="clear"/>
+            <w:tcMar>
+              <w:top w:w="100.0" w:type="dxa"/>
+              <w:left w:w="100.0" w:type="dxa"/>
+              <w:bottom w:w="100.0" w:type="dxa"/>
+              <w:right w:w="100.0" w:type="dxa"/>
+            </w:tcMar>
+          </w:tcPr>
+          <w:p>
+            <w:pPr>
+              <w:bidi/>
+            </w:pPr>
+            <w:r>
+              <w:rPr>
+                <w:rtl/>
+              </w:rPr>
+              <w:t xml:space="preserve">به طفل تان آموزش دهید </w:t>
             </w:r>
           </w:p>
           <w:p>
@@ -893,39 +893,39 @@
                 <w:rtl/>
               </w:rPr>
               <w:br w:type="textWrapping"/>
-              <w:t xml:space="preserve">Traffickers trick children </w:t>
-            </w:r>
-          </w:p>
-          <w:p>
-            <w:pPr>
-              <w:bidi/>
-            </w:pPr>
-          </w:p>
-          <w:p>
-            <w:pPr>
-              <w:bidi/>
-            </w:pPr>
-            <w:r>
-              <w:rPr>
-                <w:rtl/>
-              </w:rPr>
-              <w:t xml:space="preserve">Lie and pretend to be friendly </w:t>
-            </w:r>
-          </w:p>
-          <w:p>
-            <w:pPr>
-              <w:bidi/>
-            </w:pPr>
-          </w:p>
-          <w:p>
-            <w:pPr>
-              <w:bidi/>
-            </w:pPr>
-            <w:r>
-              <w:rPr>
-                <w:rtl/>
-              </w:rPr>
-              <w:t xml:space="preserve">They get children to go with them or do things they don’t want to do.</w:t>
+              <w:t xml:space="preserve">قاچاقچیان اطفال را فریب میدهند </w:t>
+            </w:r>
+          </w:p>
+          <w:p>
+            <w:pPr>
+              <w:bidi/>
+            </w:pPr>
+          </w:p>
+          <w:p>
+            <w:pPr>
+              <w:bidi/>
+            </w:pPr>
+            <w:r>
+              <w:rPr>
+                <w:rtl/>
+              </w:rPr>
+              <w:t xml:space="preserve">دروغ می گویند و وانمود میکنند که مهربان هستند </w:t>
+            </w:r>
+          </w:p>
+          <w:p>
+            <w:pPr>
+              <w:bidi/>
+            </w:pPr>
+          </w:p>
+          <w:p>
+            <w:pPr>
+              <w:bidi/>
+            </w:pPr>
+            <w:r>
+              <w:rPr>
+                <w:rtl/>
+              </w:rPr>
+              <w:t xml:space="preserve">اطفال را وادار میکنند که با آنها بروند یا کار های را انجام دهند که آنها نمیخواهند.</w:t>
             </w:r>
           </w:p>
           <w:p>
@@ -984,35 +984,35 @@
               <w:rPr>
                 <w:rtl/>
               </w:rPr>
-              <w:t xml:space="preserve">Traffickers can be anyone - men, women, couples, or even someone your child knows and trusts. </w:t>
-            </w:r>
-          </w:p>
-          <w:p>
-            <w:pPr>
-              <w:spacing w:line="240" w:lineRule="auto"/>
-              <w:bidi/>
-            </w:pPr>
-          </w:p>
-        </w:tc>
-        <w:tc>
-          <w:tcPr>
-            <w:shd w:fill="auto" w:val="clear"/>
-            <w:tcMar>
-              <w:top w:w="100.0" w:type="dxa"/>
-              <w:left w:w="100.0" w:type="dxa"/>
-              <w:bottom w:w="100.0" w:type="dxa"/>
-              <w:right w:w="100.0" w:type="dxa"/>
-            </w:tcMar>
-          </w:tcPr>
-          <w:p>
-            <w:pPr>
-              <w:bidi/>
-            </w:pPr>
-            <w:r>
-              <w:rPr>
-                <w:rtl/>
-              </w:rPr>
-              <w:t xml:space="preserve">Traffickers can be anyone, even trusted people</w:t>
+              <w:t xml:space="preserve">قاچاقچیان می‌توانند هر کسی باشند – مرد، زن، زوج یا حتی کسی که طفل شما او را می‌شناسد و به او اعتماد دارد. </w:t>
+            </w:r>
+          </w:p>
+          <w:p>
+            <w:pPr>
+              <w:spacing w:line="240" w:lineRule="auto"/>
+              <w:bidi/>
+            </w:pPr>
+          </w:p>
+        </w:tc>
+        <w:tc>
+          <w:tcPr>
+            <w:shd w:fill="auto" w:val="clear"/>
+            <w:tcMar>
+              <w:top w:w="100.0" w:type="dxa"/>
+              <w:left w:w="100.0" w:type="dxa"/>
+              <w:bottom w:w="100.0" w:type="dxa"/>
+              <w:right w:w="100.0" w:type="dxa"/>
+            </w:tcMar>
+          </w:tcPr>
+          <w:p>
+            <w:pPr>
+              <w:bidi/>
+            </w:pPr>
+            <w:r>
+              <w:rPr>
+                <w:rtl/>
+              </w:rPr>
+              <w:t xml:space="preserve">قاچاقچیان حتی می‌توانند افراد مورد اعتماد باشند</w:t>
             </w:r>
           </w:p>
         </w:tc>
@@ -1041,73 +1041,73 @@
               <w:rPr>
                 <w:rtl/>
               </w:rPr>
-              <w:t xml:space="preserve">They might offer gifts, make big promises, give lots of compliments or ask them to keep a secret to gain trust.</w:t>
-            </w:r>
-          </w:p>
-        </w:tc>
-        <w:tc>
-          <w:tcPr>
-            <w:shd w:fill="auto" w:val="clear"/>
-            <w:tcMar>
-              <w:top w:w="100.0" w:type="dxa"/>
-              <w:left w:w="100.0" w:type="dxa"/>
-              <w:bottom w:w="100.0" w:type="dxa"/>
-              <w:right w:w="100.0" w:type="dxa"/>
-            </w:tcMar>
-          </w:tcPr>
-          <w:p>
-            <w:pPr>
-              <w:bidi/>
-            </w:pPr>
-            <w:r>
-              <w:rPr>
-                <w:rtl/>
-              </w:rPr>
-              <w:t xml:space="preserve">Traffickers gain trust by: </w:t>
-            </w:r>
-          </w:p>
-          <w:p>
-            <w:pPr>
-              <w:bidi/>
-            </w:pPr>
-            <w:r>
-              <w:rPr>
-                <w:rtl/>
-              </w:rPr>
-              <w:t xml:space="preserve">Offering gifts </w:t>
-            </w:r>
-          </w:p>
-          <w:p>
-            <w:pPr>
-              <w:bidi/>
-            </w:pPr>
-            <w:r>
-              <w:rPr>
-                <w:rtl/>
-              </w:rPr>
-              <w:t xml:space="preserve">Making big promises </w:t>
-            </w:r>
-          </w:p>
-          <w:p>
-            <w:pPr>
-              <w:bidi/>
-            </w:pPr>
-            <w:r>
-              <w:rPr>
-                <w:rtl/>
-              </w:rPr>
-              <w:t xml:space="preserve">Giving lots of compliments </w:t>
-            </w:r>
-          </w:p>
-          <w:p>
-            <w:pPr>
-              <w:bidi/>
-            </w:pPr>
-            <w:r>
-              <w:rPr>
-                <w:rtl/>
-              </w:rPr>
-              <w:t xml:space="preserve">Asking to keep a secret </w:t>
+              <w:t xml:space="preserve">آن‌ها ممکن است برای جلب اعتماد، هدیه بدهند، وعده‌های بزرگ بدهند، زیاد تعریف کنند یا بخواهند چیزی را مخفی نگه دارید.</w:t>
+            </w:r>
+          </w:p>
+        </w:tc>
+        <w:tc>
+          <w:tcPr>
+            <w:shd w:fill="auto" w:val="clear"/>
+            <w:tcMar>
+              <w:top w:w="100.0" w:type="dxa"/>
+              <w:left w:w="100.0" w:type="dxa"/>
+              <w:bottom w:w="100.0" w:type="dxa"/>
+              <w:right w:w="100.0" w:type="dxa"/>
+            </w:tcMar>
+          </w:tcPr>
+          <w:p>
+            <w:pPr>
+              <w:bidi/>
+            </w:pPr>
+            <w:r>
+              <w:rPr>
+                <w:rtl/>
+              </w:rPr>
+              <w:t xml:space="preserve">قاچاقچیان با این روش ها اعتماد جلب میکنند: </w:t>
+            </w:r>
+          </w:p>
+          <w:p>
+            <w:pPr>
+              <w:bidi/>
+            </w:pPr>
+            <w:r>
+              <w:rPr>
+                <w:rtl/>
+              </w:rPr>
+              <w:t xml:space="preserve">تحفه دادن </w:t>
+            </w:r>
+          </w:p>
+          <w:p>
+            <w:pPr>
+              <w:bidi/>
+            </w:pPr>
+            <w:r>
+              <w:rPr>
+                <w:rtl/>
+              </w:rPr>
+              <w:t xml:space="preserve">وعده های بزرگ </w:t>
+            </w:r>
+          </w:p>
+          <w:p>
+            <w:pPr>
+              <w:bidi/>
+            </w:pPr>
+            <w:r>
+              <w:rPr>
+                <w:rtl/>
+              </w:rPr>
+              <w:t xml:space="preserve">تعریفات زیاد </w:t>
+            </w:r>
+          </w:p>
+          <w:p>
+            <w:pPr>
+              <w:bidi/>
+            </w:pPr>
+            <w:r>
+              <w:rPr>
+                <w:rtl/>
+              </w:rPr>
+              <w:t xml:space="preserve">درخواست برای نگه داشتن یک راز </w:t>
             </w:r>
           </w:p>
         </w:tc>
@@ -1137,7 +1137,7 @@
               <w:rPr>
                 <w:rtl/>
               </w:rPr>
-              <w:t xml:space="preserve">The second tip is to trust themselves. </w:t>
+              <w:t xml:space="preserve">توصیه دوم اینست که به آنها اعتماد کنید. </w:t>
             </w:r>
           </w:p>
           <w:p>
@@ -1913,10 +1913,10 @@
               <w:rPr>
                 <w:rtl/>
               </w:rPr>
-              <w:t xml:space="preserve">Look out: </w:t>
+              <w:t xml:space="preserve">مراقبت باشید: </w:t>
               <w:br w:type="textWrapping"/>
               <w:br w:type="textWrapping"/>
-              <w:t xml:space="preserve">Going to places that are unusual for them</w:t>
+              <w:t xml:space="preserve"> رفتن به مکان هایکه معمولا نمیرود</w:t>
             </w:r>
           </w:p>
           <w:p>
@@ -1929,7 +1929,7 @@
                 <w:rtl/>
               </w:rPr>
               <w:br w:type="textWrapping"/>
-              <w:t xml:space="preserve">Getting gifts or money they can’t explain</w:t>
+              <w:t xml:space="preserve">گرفتن تحفه ها یا پول که دلیلش را نمیتوانند توضیح دهند</w:t>
             </w:r>
           </w:p>
           <w:p>
@@ -1942,7 +1942,7 @@
                 <w:rtl/>
               </w:rPr>
               <w:br w:type="textWrapping"/>
-              <w:t xml:space="preserve">Hiding who they talk to or where they go</w:t>
+              <w:t xml:space="preserve">پنهان کردن اینکه با کی صحبت میکنند یا کجا ها میروند</w:t>
             </w:r>
           </w:p>
           <w:p>
@@ -1955,7 +1955,7 @@
                 <w:rtl/>
               </w:rPr>
               <w:br w:type="textWrapping"/>
-              <w:t xml:space="preserve">Getting nervous, upset, or secretive when using a phone or going online</w:t>
+              <w:t xml:space="preserve">عصبانی شدن، ناراحت شدن، یا به صورت مخفی از گوشی و انترنت استفاده کردن</w:t>
             </w:r>
           </w:p>
         </w:tc>
@@ -2057,48 +2057,48 @@
               <w:rPr>
                 <w:rtl/>
               </w:rPr>
-              <w:t xml:space="preserve">Today’s lesson is about caring for your children in a shelter.</w:t>
-            </w:r>
-          </w:p>
-          <w:p>
-            <w:pPr>
-              <w:spacing w:line="240" w:lineRule="auto"/>
-              <w:bidi/>
-            </w:pPr>
-          </w:p>
-          <w:p>
-            <w:pPr>
-              <w:spacing w:line="240" w:lineRule="auto"/>
-              <w:bidi/>
-            </w:pPr>
-            <w:r>
-              <w:rPr>
-                <w:rtl/>
-              </w:rPr>
-              <w:t xml:space="preserve">Here are three tips that will help you to support your children if you ever find yourself in a shelter:</w:t>
-            </w:r>
-          </w:p>
-        </w:tc>
-        <w:tc>
-          <w:tcPr>
-            <w:shd w:fill="auto" w:val="clear"/>
-            <w:tcMar>
-              <w:top w:w="100.0" w:type="dxa"/>
-              <w:left w:w="100.0" w:type="dxa"/>
-              <w:bottom w:w="100.0" w:type="dxa"/>
-              <w:right w:w="100.0" w:type="dxa"/>
-            </w:tcMar>
-          </w:tcPr>
-          <w:p>
-            <w:pPr>
-              <w:spacing w:line="240" w:lineRule="auto"/>
-              <w:bidi/>
-            </w:pPr>
-            <w:r>
-              <w:rPr>
-                <w:rtl/>
-              </w:rPr>
-              <w:t xml:space="preserve">Care for Your Children in a Shelter</w:t>
+              <w:t xml:space="preserve">درس امروز درباره محافظت اطفال تان در یک پناه گاه میباشد.</w:t>
+            </w:r>
+          </w:p>
+          <w:p>
+            <w:pPr>
+              <w:spacing w:line="240" w:lineRule="auto"/>
+              <w:bidi/>
+            </w:pPr>
+          </w:p>
+          <w:p>
+            <w:pPr>
+              <w:spacing w:line="240" w:lineRule="auto"/>
+              <w:bidi/>
+            </w:pPr>
+            <w:r>
+              <w:rPr>
+                <w:rtl/>
+              </w:rPr>
+              <w:t xml:space="preserve">در اینجا سه توصیه وجود دارد که در صورت حضور شما و اطفال تان در پناهگاه، می‌تواند به حمایت از آن‌ها کمک کند:</w:t>
+            </w:r>
+          </w:p>
+        </w:tc>
+        <w:tc>
+          <w:tcPr>
+            <w:shd w:fill="auto" w:val="clear"/>
+            <w:tcMar>
+              <w:top w:w="100.0" w:type="dxa"/>
+              <w:left w:w="100.0" w:type="dxa"/>
+              <w:bottom w:w="100.0" w:type="dxa"/>
+              <w:right w:w="100.0" w:type="dxa"/>
+            </w:tcMar>
+          </w:tcPr>
+          <w:p>
+            <w:pPr>
+              <w:spacing w:line="240" w:lineRule="auto"/>
+              <w:bidi/>
+            </w:pPr>
+            <w:r>
+              <w:rPr>
+                <w:rtl/>
+              </w:rPr>
+              <w:t xml:space="preserve">از اطفال تان در پناه گاه محافظت کنید</w:t>
             </w:r>
           </w:p>
         </w:tc>
@@ -2127,25 +2127,25 @@
               <w:rPr>
                 <w:rtl/>
               </w:rPr>
-              <w:t xml:space="preserve">The first tip is to make it familiar.</w:t>
-            </w:r>
-          </w:p>
-          <w:p>
-            <w:pPr>
-              <w:spacing w:line="240" w:lineRule="auto"/>
-              <w:bidi/>
-            </w:pPr>
-          </w:p>
-          <w:p>
-            <w:pPr>
-              <w:spacing w:line="240" w:lineRule="auto"/>
-              <w:bidi/>
-            </w:pPr>
-            <w:r>
-              <w:rPr>
-                <w:rtl/>
-              </w:rPr>
-              <w:t xml:space="preserve">If possible, take a comfort item from home with them to a shelter</w:t>
+              <w:t xml:space="preserve">اولین توصیه اینست که محیط را آشنا بسازید.</w:t>
+            </w:r>
+          </w:p>
+          <w:p>
+            <w:pPr>
+              <w:spacing w:line="240" w:lineRule="auto"/>
+              <w:bidi/>
+            </w:pPr>
+          </w:p>
+          <w:p>
+            <w:pPr>
+              <w:spacing w:line="240" w:lineRule="auto"/>
+              <w:bidi/>
+            </w:pPr>
+            <w:r>
+              <w:rPr>
+                <w:rtl/>
+              </w:rPr>
+              <w:t xml:space="preserve">اگر ممکن است، یک وسلیه آرام بخش یا مورد علاقه طفل را از خانه به پناه گاه بیاورید</w:t>
             </w:r>
           </w:p>
           <w:p>

</xml_diff>